<commit_message>
updated Assign 1 file
</commit_message>
<xml_diff>
--- a/Assign1.docx
+++ b/Assign1.docx
@@ -1250,23 +1250,7 @@
           <w:sz w:val="24"/>
           <w:szCs w:val="24"/>
         </w:rPr>
-        <w:t>State any changes</w:t>
-      </w:r>
-      <w:r>
-        <w:rPr>
-          <w:rFonts w:cstheme="minorHAnsi"/>
-          <w:sz w:val="24"/>
-          <w:szCs w:val="24"/>
-        </w:rPr>
-        <w:t xml:space="preserve"> </w:t>
-      </w:r>
-      <w:r>
-        <w:rPr>
-          <w:rFonts w:cstheme="minorHAnsi"/>
-          <w:sz w:val="24"/>
-          <w:szCs w:val="24"/>
-        </w:rPr>
-        <w:t xml:space="preserve">that you see in the </w:t>
+        <w:t xml:space="preserve">State any changes that you see in the </w:t>
       </w:r>
       <w:r>
         <w:rPr>
@@ -1526,23 +1510,7 @@
           <w:sz w:val="24"/>
           <w:szCs w:val="24"/>
         </w:rPr>
-        <w:t>Do the results for each method make sense? Why or why not? What</w:t>
-      </w:r>
-      <w:r>
-        <w:rPr>
-          <w:rFonts w:cstheme="minorHAnsi"/>
-          <w:sz w:val="24"/>
-          <w:szCs w:val="24"/>
-        </w:rPr>
-        <w:t xml:space="preserve"> </w:t>
-      </w:r>
-      <w:r>
-        <w:rPr>
-          <w:rFonts w:cstheme="minorHAnsi"/>
-          <w:sz w:val="24"/>
-          <w:szCs w:val="24"/>
-        </w:rPr>
-        <w:t>is the apparent difference between method 1 and 2?</w:t>
+        <w:t>Do the results for each method make sense? Why or why not? What is the apparent difference between method 1 and 2?</w:t>
       </w:r>
     </w:p>
     <w:p>
@@ -1575,6 +1543,7 @@
       <w:r>
         <w:rPr>
           <w:rFonts w:cstheme="minorHAnsi"/>
+          <w:noProof/>
           <w:sz w:val="24"/>
           <w:szCs w:val="24"/>
         </w:rPr>
@@ -1699,15 +1668,7 @@
           <w:szCs w:val="24"/>
         </w:rPr>
         <w:lastRenderedPageBreak/>
-        <w:t>A1P2_</w:t>
-      </w:r>
-      <w:r>
-        <w:rPr>
-          <w:rFonts w:cstheme="minorHAnsi"/>
-          <w:sz w:val="24"/>
-          <w:szCs w:val="24"/>
-        </w:rPr>
-        <w:t>3</w:t>
+        <w:t>A1P2_3</w:t>
       </w:r>
     </w:p>
     <w:p>
@@ -1809,63 +1770,27 @@
           <w:sz w:val="24"/>
           <w:szCs w:val="24"/>
         </w:rPr>
-        <w:t>Cat = ['freezing', 'cold', 'chilly', 'brisk', 'cool', 'mild',</w:t>
-      </w:r>
-      <w:r>
-        <w:rPr>
-          <w:rFonts w:cstheme="minorHAnsi"/>
-          <w:noProof/>
-          <w:sz w:val="24"/>
-          <w:szCs w:val="24"/>
-        </w:rPr>
-        <w:t xml:space="preserve"> </w:t>
-      </w:r>
-      <w:r>
-        <w:rPr>
-          <w:rFonts w:cstheme="minorHAnsi"/>
-          <w:noProof/>
-          <w:sz w:val="24"/>
-          <w:szCs w:val="24"/>
-        </w:rPr>
-        <w:t>'warm', 'balmy', 'hot', 'sweltering', 'scorching']</w:t>
-      </w:r>
-    </w:p>
-    <w:p>
-      <w:pPr>
-        <w:pStyle w:val="a7"/>
-        <w:rPr>
-          <w:rFonts w:cstheme="minorHAnsi"/>
-          <w:noProof/>
-          <w:sz w:val="24"/>
-          <w:szCs w:val="24"/>
-        </w:rPr>
-      </w:pPr>
-      <w:r>
-        <w:rPr>
-          <w:rFonts w:cstheme="minorHAnsi"/>
-          <w:noProof/>
-          <w:sz w:val="24"/>
-          <w:szCs w:val="24"/>
-        </w:rPr>
-        <w:t>test = ['sun', 'ice', 'snow', 'fire', 'wind', 'heat', 'steam',</w:t>
-      </w:r>
-      <w:r>
-        <w:rPr>
-          <w:rFonts w:cstheme="minorHAnsi"/>
-          <w:noProof/>
-          <w:sz w:val="24"/>
-          <w:szCs w:val="24"/>
-        </w:rPr>
-        <w:t xml:space="preserve"> </w:t>
-      </w:r>
-      <w:r>
-        <w:rPr>
-          <w:rFonts w:cstheme="minorHAnsi"/>
-          <w:noProof/>
-          <w:sz w:val="24"/>
-          <w:szCs w:val="24"/>
-        </w:rPr>
-        <w:t>'scissors', 'microphone', 'president']</w:t>
+        <w:t>Cat = ['freezing', 'cold', 'chilly', 'brisk', 'cool', 'mild', 'warm', 'balmy', 'hot', 'sweltering', 'scorching']</w:t>
+      </w:r>
+    </w:p>
+    <w:p>
+      <w:pPr>
+        <w:pStyle w:val="a7"/>
+        <w:rPr>
+          <w:rFonts w:cstheme="minorHAnsi"/>
+          <w:noProof/>
+          <w:sz w:val="24"/>
+          <w:szCs w:val="24"/>
+        </w:rPr>
+      </w:pPr>
+      <w:r>
+        <w:rPr>
+          <w:rFonts w:cstheme="minorHAnsi"/>
+          <w:noProof/>
+          <w:sz w:val="24"/>
+          <w:szCs w:val="24"/>
+        </w:rPr>
+        <w:t>test = ['sun', 'ice', 'snow', 'fire', 'wind', 'heat', 'steam', 'scissors', 'microphone', 'president']</w:t>
       </w:r>
       <w:r>
         <w:rPr>
@@ -1967,75 +1892,35 @@
           <w:szCs w:val="24"/>
         </w:rPr>
         <w:lastRenderedPageBreak/>
-        <w:t>A1P2_</w:t>
-      </w:r>
-      <w:r>
-        <w:rPr>
-          <w:rFonts w:cstheme="minorHAnsi"/>
-          <w:sz w:val="24"/>
-          <w:szCs w:val="24"/>
-        </w:rPr>
-        <w:t>4</w:t>
-      </w:r>
-    </w:p>
-    <w:p>
-      <w:pPr>
-        <w:pStyle w:val="a7"/>
-        <w:rPr>
-          <w:rFonts w:cstheme="minorHAnsi"/>
-          <w:sz w:val="24"/>
-          <w:szCs w:val="24"/>
-        </w:rPr>
-      </w:pPr>
-    </w:p>
-    <w:p>
-      <w:pPr>
-        <w:pStyle w:val="a7"/>
-        <w:rPr>
-          <w:rFonts w:cstheme="minorHAnsi"/>
-          <w:sz w:val="24"/>
-          <w:szCs w:val="24"/>
-        </w:rPr>
-      </w:pPr>
-      <w:r>
-        <w:rPr>
-          <w:rFonts w:cstheme="minorHAnsi"/>
-          <w:sz w:val="24"/>
-          <w:szCs w:val="24"/>
-        </w:rPr>
-        <w:t>Plot each of the</w:t>
-      </w:r>
-      <w:r>
-        <w:rPr>
-          <w:rFonts w:cstheme="minorHAnsi"/>
-          <w:sz w:val="24"/>
-          <w:szCs w:val="24"/>
-        </w:rPr>
-        <w:t xml:space="preserve"> </w:t>
-      </w:r>
-      <w:r>
-        <w:rPr>
-          <w:rFonts w:cstheme="minorHAnsi"/>
-          <w:sz w:val="24"/>
-          <w:szCs w:val="24"/>
-        </w:rPr>
-        <w:t xml:space="preserve">words in two dimensions (one for colour and one for temperature) using matplotlib. Do </w:t>
-      </w:r>
-      <w:r>
-        <w:rPr>
-          <w:rFonts w:cstheme="minorHAnsi"/>
-          <w:sz w:val="24"/>
-          <w:szCs w:val="24"/>
-        </w:rPr>
-        <w:t>the words</w:t>
-      </w:r>
-      <w:r>
-        <w:rPr>
-          <w:rFonts w:cstheme="minorHAnsi"/>
-          <w:sz w:val="24"/>
-          <w:szCs w:val="24"/>
-        </w:rPr>
-        <w:t xml:space="preserve"> that are similar end up being plotted close together? Why or why not?</w:t>
+        <w:t>A1P2_4</w:t>
+      </w:r>
+    </w:p>
+    <w:p>
+      <w:pPr>
+        <w:pStyle w:val="a7"/>
+        <w:rPr>
+          <w:rFonts w:cstheme="minorHAnsi"/>
+          <w:sz w:val="24"/>
+          <w:szCs w:val="24"/>
+        </w:rPr>
+      </w:pPr>
+    </w:p>
+    <w:p>
+      <w:pPr>
+        <w:pStyle w:val="a7"/>
+        <w:rPr>
+          <w:rFonts w:cstheme="minorHAnsi"/>
+          <w:sz w:val="24"/>
+          <w:szCs w:val="24"/>
+        </w:rPr>
+      </w:pPr>
+      <w:r>
+        <w:rPr>
+          <w:rFonts w:cstheme="minorHAnsi"/>
+          <w:sz w:val="24"/>
+          <w:szCs w:val="24"/>
+        </w:rPr>
+        <w:t>Plot each of the words in two dimensions (one for colour and one for temperature) using matplotlib. Do the words that are similar end up being plotted close together? Why or why not?</w:t>
       </w:r>
     </w:p>
     <w:p>
@@ -2263,39 +2148,7 @@
           <w:sz w:val="24"/>
           <w:szCs w:val="24"/>
         </w:rPr>
-        <w:t>pairs</w:t>
-      </w:r>
-      <w:r>
-        <w:rPr>
-          <w:rFonts w:cstheme="minorHAnsi"/>
-          <w:sz w:val="24"/>
-          <w:szCs w:val="24"/>
-        </w:rPr>
-        <w:t xml:space="preserve"> </w:t>
-      </w:r>
-      <w:r>
-        <w:rPr>
-          <w:rFonts w:cstheme="minorHAnsi"/>
-          <w:sz w:val="24"/>
-          <w:szCs w:val="24"/>
-        </w:rPr>
-        <w:t xml:space="preserve">of words that </w:t>
-      </w:r>
-      <w:r>
-        <w:rPr>
-          <w:rFonts w:cstheme="minorHAnsi"/>
-          <w:sz w:val="24"/>
-          <w:szCs w:val="24"/>
-        </w:rPr>
-        <w:t>this corpus</w:t>
-      </w:r>
-      <w:r>
-        <w:rPr>
-          <w:rFonts w:cstheme="minorHAnsi"/>
-          <w:sz w:val="24"/>
-          <w:szCs w:val="24"/>
-        </w:rPr>
-        <w:t xml:space="preserve"> implies have similar or related meanings.</w:t>
+        <w:t>pairs of words that this corpus implies have similar or related meanings.</w:t>
       </w:r>
     </w:p>
     <w:p>
@@ -2397,75 +2250,35 @@
           <w:sz w:val="24"/>
           <w:szCs w:val="24"/>
         </w:rPr>
-        <w:t>Check that the vocabulary size is 11. Which</w:t>
-      </w:r>
-      <w:r>
-        <w:rPr>
-          <w:rFonts w:cstheme="minorHAnsi"/>
-          <w:sz w:val="24"/>
-          <w:szCs w:val="24"/>
-        </w:rPr>
-        <w:t xml:space="preserve"> </w:t>
-      </w:r>
-      <w:r>
-        <w:rPr>
-          <w:rFonts w:cstheme="minorHAnsi"/>
-          <w:sz w:val="24"/>
-          <w:szCs w:val="24"/>
-        </w:rPr>
-        <w:t>is the most frequent word in the corpus, and the least frequent word? What purpose do the</w:t>
-      </w:r>
-      <w:r>
-        <w:rPr>
-          <w:rFonts w:cstheme="minorHAnsi"/>
-          <w:sz w:val="24"/>
-          <w:szCs w:val="24"/>
-        </w:rPr>
-        <w:t xml:space="preserve"> </w:t>
-      </w:r>
-      <w:r>
-        <w:rPr>
-          <w:rFonts w:cstheme="minorHAnsi"/>
-          <w:sz w:val="24"/>
-          <w:szCs w:val="24"/>
-        </w:rPr>
-        <w:t>v2i and i2v functions serve?</w:t>
-      </w:r>
-    </w:p>
-    <w:p>
-      <w:pPr>
-        <w:pStyle w:val="a7"/>
-        <w:rPr>
-          <w:rFonts w:cstheme="minorHAnsi"/>
-          <w:sz w:val="24"/>
-          <w:szCs w:val="24"/>
-        </w:rPr>
-      </w:pPr>
-    </w:p>
-    <w:p>
-      <w:pPr>
-        <w:pStyle w:val="a7"/>
-        <w:rPr>
-          <w:rFonts w:cstheme="minorHAnsi"/>
-          <w:sz w:val="24"/>
-          <w:szCs w:val="24"/>
-        </w:rPr>
-      </w:pPr>
-      <w:r>
-        <w:rPr>
-          <w:rFonts w:cstheme="minorHAnsi"/>
-          <w:sz w:val="24"/>
-          <w:szCs w:val="24"/>
-        </w:rPr>
-        <w:t xml:space="preserve">Result: </w:t>
-      </w:r>
-      <w:r>
-        <w:rPr>
-          <w:rFonts w:cstheme="minorHAnsi"/>
-          <w:sz w:val="24"/>
-          <w:szCs w:val="24"/>
-        </w:rPr>
-        <w:t>[('and', 160), ('hold', 128), ('dog', 128), ('cat', 128), ('rub', 128), ('a', 104), ('the', 104), ('can', 104), ('she', 96), ('he', 96), ('I', 80)]</w:t>
+        <w:t>Check that the vocabulary size is 11. Which is the most frequent word in the corpus, and the least frequent word? What purpose do the v2i and i2v functions serve?</w:t>
+      </w:r>
+    </w:p>
+    <w:p>
+      <w:pPr>
+        <w:pStyle w:val="a7"/>
+        <w:rPr>
+          <w:rFonts w:cstheme="minorHAnsi"/>
+          <w:sz w:val="24"/>
+          <w:szCs w:val="24"/>
+        </w:rPr>
+      </w:pPr>
+    </w:p>
+    <w:p>
+      <w:pPr>
+        <w:pStyle w:val="a7"/>
+        <w:rPr>
+          <w:rFonts w:cstheme="minorHAnsi"/>
+          <w:sz w:val="24"/>
+          <w:szCs w:val="24"/>
+        </w:rPr>
+      </w:pPr>
+      <w:r>
+        <w:rPr>
+          <w:rFonts w:cstheme="minorHAnsi"/>
+          <w:sz w:val="24"/>
+          <w:szCs w:val="24"/>
+        </w:rPr>
+        <w:t>Result: [('and', 160), ('hold', 128), ('dog', 128), ('cat', 128), ('rub', 128), ('a', 104), ('the', 104), ('can', 104), ('she', 96), ('he', 96), ('I', 80)]</w:t>
       </w:r>
     </w:p>
     <w:p>
@@ -2763,31 +2576,36 @@
         <w:rPr>
           <w:rFonts w:ascii="CMR10" w:eastAsia="CMR10" w:cs="CMR10"/>
         </w:rPr>
-        <w:t>What is the total number of parameters in this model with</w:t>
-      </w:r>
-      <w:r>
+        <w:t>What is the total number of parameters in this model with an embedding size of 2 - counting all the weights and biases?</w:t>
+      </w:r>
+    </w:p>
+    <w:p>
+      <w:pPr>
+        <w:autoSpaceDE w:val="0"/>
+        <w:autoSpaceDN w:val="0"/>
+        <w:adjustRightInd w:val="0"/>
+        <w:spacing w:after="0" w:line="240" w:lineRule="auto"/>
         <w:rPr>
           <w:rFonts w:ascii="CMR10" w:eastAsia="CMR10" w:cs="CMR10"/>
         </w:rPr>
-        <w:t xml:space="preserve"> </w:t>
-      </w:r>
-      <w:r>
+      </w:pPr>
+    </w:p>
+    <w:p>
+      <w:pPr>
+        <w:autoSpaceDE w:val="0"/>
+        <w:autoSpaceDN w:val="0"/>
+        <w:adjustRightInd w:val="0"/>
+        <w:spacing w:after="0" w:line="240" w:lineRule="auto"/>
         <w:rPr>
           <w:rFonts w:ascii="CMR10" w:eastAsia="CMR10" w:cs="CMR10"/>
         </w:rPr>
-        <w:t>an embedding size of 2 - counting all the weights and biases?</w:t>
-      </w:r>
-    </w:p>
-    <w:p>
-      <w:pPr>
-        <w:autoSpaceDE w:val="0"/>
-        <w:autoSpaceDN w:val="0"/>
-        <w:adjustRightInd w:val="0"/>
-        <w:spacing w:after="0" w:line="240" w:lineRule="auto"/>
+      </w:pPr>
+      <w:r>
         <w:rPr>
           <w:rFonts w:ascii="CMR10" w:eastAsia="CMR10" w:cs="CMR10"/>
         </w:rPr>
-      </w:pPr>
+        <w:t>Assume we did not reuse the embedding parameters to the linear weight with no bias (bias =0), the total number of weights is 2*11 = 22</w:t>
+      </w:r>
     </w:p>
     <w:p>
       <w:pPr>
@@ -2799,11 +2617,58 @@
           <w:rFonts w:ascii="CMR10" w:eastAsia="CMR10" w:cs="CMR10"/>
         </w:rPr>
       </w:pPr>
-      <w:r>
+    </w:p>
+    <w:p>
+      <w:pPr>
+        <w:autoSpaceDE w:val="0"/>
+        <w:autoSpaceDN w:val="0"/>
+        <w:adjustRightInd w:val="0"/>
+        <w:spacing w:after="0" w:line="240" w:lineRule="auto"/>
         <w:rPr>
           <w:rFonts w:ascii="CMR10" w:eastAsia="CMR10" w:cs="CMR10"/>
         </w:rPr>
-        <w:t>Assume we did not reuse the embedding parameters to the linear weight with no bias (bias =0), the total number of weights is 2*11 = 22</w:t>
+      </w:pPr>
+    </w:p>
+    <w:p>
+      <w:pPr>
+        <w:pStyle w:val="a7"/>
+        <w:rPr>
+          <w:rFonts w:cstheme="minorHAnsi"/>
+          <w:sz w:val="24"/>
+          <w:szCs w:val="24"/>
+        </w:rPr>
+      </w:pPr>
+      <w:r>
+        <w:rPr>
+          <w:rFonts w:cstheme="minorHAnsi"/>
+          <w:sz w:val="24"/>
+          <w:szCs w:val="24"/>
+        </w:rPr>
+        <w:t>A1P</w:t>
+      </w:r>
+      <w:r>
+        <w:rPr>
+          <w:rFonts w:cstheme="minorHAnsi"/>
+          <w:sz w:val="24"/>
+          <w:szCs w:val="24"/>
+        </w:rPr>
+        <w:t>3</w:t>
+      </w:r>
+      <w:r>
+        <w:rPr>
+          <w:rFonts w:cstheme="minorHAnsi"/>
+          <w:sz w:val="24"/>
+          <w:szCs w:val="24"/>
+        </w:rPr>
+        <w:t>_</w:t>
+      </w:r>
+      <w:r>
+        <w:rPr>
+          <w:rFonts w:cstheme="minorHAnsi"/>
+          <w:sz w:val="24"/>
+          <w:szCs w:val="24"/>
+        </w:rPr>
+        <w:t>5</w:t>
       </w:r>
     </w:p>
     <w:p>
@@ -2816,99 +2681,11 @@
           <w:rFonts w:ascii="CMR10" w:eastAsia="CMR10" w:cs="CMR10"/>
         </w:rPr>
       </w:pPr>
-    </w:p>
-    <w:p>
-      <w:pPr>
-        <w:autoSpaceDE w:val="0"/>
-        <w:autoSpaceDN w:val="0"/>
-        <w:adjustRightInd w:val="0"/>
-        <w:spacing w:after="0" w:line="240" w:lineRule="auto"/>
+      <w:r>
         <w:rPr>
           <w:rFonts w:ascii="CMR10" w:eastAsia="CMR10" w:cs="CMR10"/>
         </w:rPr>
-      </w:pPr>
-    </w:p>
-    <w:p>
-      <w:pPr>
-        <w:pStyle w:val="a7"/>
-        <w:rPr>
-          <w:rFonts w:cstheme="minorHAnsi"/>
-          <w:sz w:val="24"/>
-          <w:szCs w:val="24"/>
-        </w:rPr>
-      </w:pPr>
-      <w:r>
-        <w:rPr>
-          <w:rFonts w:cstheme="minorHAnsi"/>
-          <w:sz w:val="24"/>
-          <w:szCs w:val="24"/>
-        </w:rPr>
-        <w:t>A1P</w:t>
-      </w:r>
-      <w:r>
-        <w:rPr>
-          <w:rFonts w:cstheme="minorHAnsi"/>
-          <w:sz w:val="24"/>
-          <w:szCs w:val="24"/>
-        </w:rPr>
-        <w:t>3</w:t>
-      </w:r>
-      <w:r>
-        <w:rPr>
-          <w:rFonts w:cstheme="minorHAnsi"/>
-          <w:sz w:val="24"/>
-          <w:szCs w:val="24"/>
-        </w:rPr>
-        <w:t>_</w:t>
-      </w:r>
-      <w:r>
-        <w:rPr>
-          <w:rFonts w:cstheme="minorHAnsi"/>
-          <w:sz w:val="24"/>
-          <w:szCs w:val="24"/>
-        </w:rPr>
-        <w:t>5</w:t>
-      </w:r>
-    </w:p>
-    <w:p>
-      <w:pPr>
-        <w:autoSpaceDE w:val="0"/>
-        <w:autoSpaceDN w:val="0"/>
-        <w:adjustRightInd w:val="0"/>
-        <w:spacing w:after="0" w:line="240" w:lineRule="auto"/>
-        <w:rPr>
-          <w:rFonts w:ascii="CMR10" w:eastAsia="CMR10" w:cs="CMR10"/>
-        </w:rPr>
-      </w:pPr>
-      <w:r>
-        <w:rPr>
-          <w:rFonts w:ascii="CMR10" w:eastAsia="CMR10" w:cs="CMR10"/>
-        </w:rPr>
-        <w:t>find a suitable learning rate, and report what</w:t>
-      </w:r>
-      <w:r>
-        <w:rPr>
-          <w:rFonts w:ascii="CMR10" w:eastAsia="CMR10" w:cs="CMR10"/>
-        </w:rPr>
-        <w:t xml:space="preserve"> </w:t>
-      </w:r>
-      <w:r>
-        <w:rPr>
-          <w:rFonts w:ascii="CMR10" w:eastAsia="CMR10" w:cs="CMR10"/>
-        </w:rPr>
-        <w:t>that is. Show the training and validation curves (loss vs. Epoch), and comment on the apparent</w:t>
-      </w:r>
-      <w:r>
-        <w:rPr>
-          <w:rFonts w:ascii="CMR10" w:eastAsia="CMR10" w:cs="CMR10"/>
-        </w:rPr>
-        <w:t xml:space="preserve"> </w:t>
-      </w:r>
-      <w:r>
-        <w:rPr>
-          <w:rFonts w:ascii="CMR10" w:eastAsia="CMR10" w:cs="CMR10"/>
-        </w:rPr>
-        <w:t>success (or lack thereof) that these curves suggest.</w:t>
+        <w:t>find a suitable learning rate, and report what that is. Show the training and validation curves (loss vs. Epoch), and comment on the apparent success (or lack thereof) that these curves suggest.</w:t>
       </w:r>
     </w:p>
     <w:p>
@@ -3029,6 +2806,7 @@
         <w:rPr>
           <w:rFonts w:asciiTheme="minorEastAsia" w:hAnsiTheme="minorEastAsia" w:cs="CMR10"/>
         </w:rPr>
+        <w:lastRenderedPageBreak/>
         <w:t>I</w:t>
       </w:r>
       <w:r>
@@ -3085,7 +2863,7 @@
         <w:adjustRightInd w:val="0"/>
         <w:spacing w:after="0" w:line="240" w:lineRule="auto"/>
         <w:rPr>
-          <w:rFonts w:ascii="CMR10" w:eastAsia="CMR10" w:cs="CMR10" w:hint="eastAsia"/>
+          <w:rFonts w:ascii="CMR10" w:eastAsia="CMR10" w:cs="CMR10"/>
         </w:rPr>
       </w:pPr>
       <w:r>
@@ -3353,141 +3131,202 @@
         <w:adjustRightInd w:val="0"/>
         <w:spacing w:after="0" w:line="240" w:lineRule="auto"/>
         <w:rPr>
-          <w:rFonts w:ascii="CMR10" w:eastAsia="CMR10" w:cs="CMR10" w:hint="eastAsia"/>
+          <w:rFonts w:ascii="CMR10" w:eastAsia="CMR10" w:cs="CMR10"/>
         </w:rPr>
       </w:pPr>
       <w:r>
         <w:rPr>
           <w:rFonts w:asciiTheme="minorEastAsia" w:hAnsiTheme="minorEastAsia" w:cs="CMR10"/>
         </w:rPr>
-        <w:t>A1P</w:t>
-      </w:r>
+        <w:t>A1P4_1</w:t>
+      </w:r>
+    </w:p>
+    <w:p>
+      <w:pPr>
+        <w:autoSpaceDE w:val="0"/>
+        <w:autoSpaceDN w:val="0"/>
+        <w:adjustRightInd w:val="0"/>
+        <w:spacing w:after="0" w:line="240" w:lineRule="auto"/>
+        <w:rPr>
+          <w:rFonts w:cs="CMR10"/>
+        </w:rPr>
+      </w:pPr>
+      <w:r>
+        <w:rPr>
+          <w:rFonts w:ascii="CMR10" w:cs="CMR10" w:hint="eastAsia"/>
+        </w:rPr>
+        <w:t>Coin</w:t>
+      </w:r>
+      <w:r>
+        <w:rPr>
+          <w:rFonts w:ascii="CMR10" w:cs="CMR10"/>
+        </w:rPr>
+        <w:t xml:space="preserve"> </w:t>
+      </w:r>
+      <w:r>
+        <w:rPr>
+          <w:rFonts w:ascii="CMR10" w:cs="CMR10" w:hint="eastAsia"/>
+        </w:rPr>
+        <w:t>history</w:t>
+      </w:r>
+      <w:r>
+        <w:rPr>
+          <w:rFonts w:cs="CMR10"/>
+        </w:rPr>
+        <w:t>. Past coin in ancient. Present coin in America</w:t>
+      </w:r>
+    </w:p>
+    <w:p>
+      <w:pPr>
+        <w:autoSpaceDE w:val="0"/>
+        <w:autoSpaceDN w:val="0"/>
+        <w:adjustRightInd w:val="0"/>
+        <w:spacing w:after="0" w:line="240" w:lineRule="auto"/>
+        <w:rPr>
+          <w:rFonts w:cs="CMR10"/>
+        </w:rPr>
+      </w:pPr>
+    </w:p>
+    <w:p>
+      <w:pPr>
+        <w:autoSpaceDE w:val="0"/>
+        <w:autoSpaceDN w:val="0"/>
+        <w:adjustRightInd w:val="0"/>
+        <w:spacing w:after="0" w:line="240" w:lineRule="auto"/>
+        <w:rPr>
+          <w:rFonts w:ascii="CMR10" w:eastAsia="CMR10" w:cs="CMR10"/>
+        </w:rPr>
+      </w:pPr>
       <w:r>
         <w:rPr>
           <w:rFonts w:asciiTheme="minorEastAsia" w:hAnsiTheme="minorEastAsia" w:cs="CMR10"/>
         </w:rPr>
-        <w:t>4</w:t>
-      </w:r>
-      <w:r>
+        <w:t>A1P4_2</w:t>
+      </w:r>
+    </w:p>
+    <w:p>
+      <w:pPr>
+        <w:autoSpaceDE w:val="0"/>
+        <w:autoSpaceDN w:val="0"/>
+        <w:adjustRightInd w:val="0"/>
+        <w:spacing w:after="0" w:line="240" w:lineRule="auto"/>
+        <w:rPr>
+          <w:rFonts w:cs="CMR10"/>
+        </w:rPr>
+      </w:pPr>
+      <w:r>
+        <w:rPr>
+          <w:rFonts w:cs="CMR10"/>
+        </w:rPr>
+        <w:t>Remove more symbol and numbers. Filter the vocabulary below the threshold frequency</w:t>
+      </w:r>
+    </w:p>
+    <w:p>
+      <w:pPr>
+        <w:autoSpaceDE w:val="0"/>
+        <w:autoSpaceDN w:val="0"/>
+        <w:adjustRightInd w:val="0"/>
+        <w:spacing w:after="0" w:line="240" w:lineRule="auto"/>
+        <w:rPr>
+          <w:rFonts w:cs="CMR10"/>
+        </w:rPr>
+      </w:pPr>
+    </w:p>
+    <w:p>
+      <w:pPr>
+        <w:autoSpaceDE w:val="0"/>
+        <w:autoSpaceDN w:val="0"/>
+        <w:adjustRightInd w:val="0"/>
+        <w:spacing w:after="0" w:line="240" w:lineRule="auto"/>
+        <w:rPr>
+          <w:rFonts w:cs="CMR10"/>
+        </w:rPr>
+      </w:pPr>
+    </w:p>
+    <w:p>
+      <w:pPr>
+        <w:autoSpaceDE w:val="0"/>
+        <w:autoSpaceDN w:val="0"/>
+        <w:adjustRightInd w:val="0"/>
+        <w:spacing w:after="0" w:line="240" w:lineRule="auto"/>
         <w:rPr>
           <w:rFonts w:asciiTheme="minorEastAsia" w:hAnsiTheme="minorEastAsia" w:cs="CMR10"/>
         </w:rPr>
-        <w:t>_</w:t>
-      </w:r>
+      </w:pPr>
       <w:r>
         <w:rPr>
           <w:rFonts w:asciiTheme="minorEastAsia" w:hAnsiTheme="minorEastAsia" w:cs="CMR10"/>
         </w:rPr>
-        <w:t>1</w:t>
-      </w:r>
-    </w:p>
-    <w:p>
-      <w:pPr>
-        <w:autoSpaceDE w:val="0"/>
-        <w:autoSpaceDN w:val="0"/>
-        <w:adjustRightInd w:val="0"/>
-        <w:spacing w:after="0" w:line="240" w:lineRule="auto"/>
-        <w:rPr>
-          <w:rFonts w:cs="CMR10"/>
-        </w:rPr>
-      </w:pPr>
-      <w:r>
-        <w:rPr>
-          <w:rFonts w:ascii="CMR10" w:cs="CMR10" w:hint="eastAsia"/>
-        </w:rPr>
-        <w:t>Coin</w:t>
-      </w:r>
-      <w:r>
-        <w:rPr>
-          <w:rFonts w:ascii="CMR10" w:cs="CMR10"/>
-        </w:rPr>
-        <w:t xml:space="preserve"> </w:t>
-      </w:r>
-      <w:r>
-        <w:rPr>
-          <w:rFonts w:ascii="CMR10" w:cs="CMR10" w:hint="eastAsia"/>
-        </w:rPr>
-        <w:t>history</w:t>
-      </w:r>
-      <w:r>
-        <w:rPr>
-          <w:rFonts w:cs="CMR10"/>
-        </w:rPr>
-        <w:t>. Past coin in ancient. Present coin in America</w:t>
-      </w:r>
-    </w:p>
-    <w:p>
-      <w:pPr>
-        <w:autoSpaceDE w:val="0"/>
-        <w:autoSpaceDN w:val="0"/>
-        <w:adjustRightInd w:val="0"/>
-        <w:spacing w:after="0" w:line="240" w:lineRule="auto"/>
-        <w:rPr>
-          <w:rFonts w:cs="CMR10"/>
-        </w:rPr>
-      </w:pPr>
-    </w:p>
-    <w:p>
-      <w:pPr>
-        <w:autoSpaceDE w:val="0"/>
-        <w:autoSpaceDN w:val="0"/>
-        <w:adjustRightInd w:val="0"/>
-        <w:spacing w:after="0" w:line="240" w:lineRule="auto"/>
-        <w:rPr>
-          <w:rFonts w:ascii="CMR10" w:eastAsia="CMR10" w:cs="CMR10" w:hint="eastAsia"/>
-        </w:rPr>
-      </w:pPr>
-      <w:r>
+        <w:t>A1P4_3</w:t>
+      </w:r>
+    </w:p>
+    <w:p>
+      <w:pPr>
+        <w:autoSpaceDE w:val="0"/>
+        <w:autoSpaceDN w:val="0"/>
+        <w:adjustRightInd w:val="0"/>
+        <w:spacing w:after="0" w:line="240" w:lineRule="auto"/>
+        <w:rPr>
+          <w:rFonts w:ascii="CMR10" w:eastAsia="CMR10" w:cs="CMR10"/>
+        </w:rPr>
+      </w:pPr>
+      <w:r>
+        <w:rPr>
+          <w:rFonts w:ascii="CMR10" w:eastAsia="CMR10" w:cs="CMR10"/>
+        </w:rPr>
+        <w:t>Number of lemmas:  62255</w:t>
+      </w:r>
+    </w:p>
+    <w:p>
+      <w:pPr>
+        <w:autoSpaceDE w:val="0"/>
+        <w:autoSpaceDN w:val="0"/>
+        <w:adjustRightInd w:val="0"/>
+        <w:spacing w:after="0" w:line="240" w:lineRule="auto"/>
+        <w:rPr>
+          <w:rFonts w:ascii="CMR10" w:eastAsia="CMR10" w:cs="CMR10"/>
+        </w:rPr>
+      </w:pPr>
+      <w:r>
+        <w:rPr>
+          <w:rFonts w:ascii="CMR10" w:eastAsia="CMR10" w:cs="CMR10"/>
+        </w:rPr>
+        <w:t>Number of frequent lemmas:  2568</w:t>
+      </w:r>
+    </w:p>
+    <w:p>
+      <w:pPr>
+        <w:autoSpaceDE w:val="0"/>
+        <w:autoSpaceDN w:val="0"/>
+        <w:adjustRightInd w:val="0"/>
+        <w:spacing w:after="0" w:line="240" w:lineRule="auto"/>
+        <w:rPr>
+          <w:rFonts w:ascii="CMR10" w:eastAsia="CMR10" w:cs="CMR10"/>
+        </w:rPr>
+      </w:pPr>
+      <w:r>
+        <w:rPr>
+          <w:rFonts w:ascii="CMR10" w:eastAsia="CMR10" w:cs="CMR10"/>
+        </w:rPr>
+        <w:t>Top 20 most frequent lemmas:  [('the', 5048), ('of', 3438), ('be', 2283), ('and', 1943), ('in', 1588), ('to', 1379), ('a', 1225), ('for', 531), ('as', 518), ('by', 493), ('he', 483), ('with', 471), ('coin', 427), ('this', 388), ('on', 377), ('his', 368), ('which', 346), ('at', 334), ('it', 332), ('from', 326)]</w:t>
+      </w:r>
+    </w:p>
+    <w:p>
+      <w:pPr>
+        <w:autoSpaceDE w:val="0"/>
+        <w:autoSpaceDN w:val="0"/>
+        <w:adjustRightInd w:val="0"/>
+        <w:spacing w:after="0" w:line="240" w:lineRule="auto"/>
         <w:rPr>
           <w:rFonts w:asciiTheme="minorEastAsia" w:hAnsiTheme="minorEastAsia" w:cs="CMR10"/>
         </w:rPr>
-        <w:t>A1P4_</w:t>
-      </w:r>
+      </w:pPr>
       <w:r>
         <w:rPr>
           <w:rFonts w:asciiTheme="minorEastAsia" w:hAnsiTheme="minorEastAsia" w:cs="CMR10"/>
         </w:rPr>
-        <w:t>2</w:t>
-      </w:r>
-    </w:p>
-    <w:p>
-      <w:pPr>
-        <w:autoSpaceDE w:val="0"/>
-        <w:autoSpaceDN w:val="0"/>
-        <w:adjustRightInd w:val="0"/>
-        <w:spacing w:after="0" w:line="240" w:lineRule="auto"/>
-        <w:rPr>
-          <w:rFonts w:cs="CMR10"/>
-        </w:rPr>
-      </w:pPr>
-      <w:r>
-        <w:rPr>
-          <w:rFonts w:cs="CMR10"/>
-        </w:rPr>
-        <w:t>Remove more symbol and numbers. Filter the vocabulary below the threshold frequency</w:t>
-      </w:r>
-    </w:p>
-    <w:p>
-      <w:pPr>
-        <w:autoSpaceDE w:val="0"/>
-        <w:autoSpaceDN w:val="0"/>
-        <w:adjustRightInd w:val="0"/>
-        <w:spacing w:after="0" w:line="240" w:lineRule="auto"/>
-        <w:rPr>
-          <w:rFonts w:cs="CMR10"/>
-        </w:rPr>
-      </w:pPr>
-    </w:p>
-    <w:p>
-      <w:pPr>
-        <w:autoSpaceDE w:val="0"/>
-        <w:autoSpaceDN w:val="0"/>
-        <w:adjustRightInd w:val="0"/>
-        <w:spacing w:after="0" w:line="240" w:lineRule="auto"/>
-        <w:rPr>
-          <w:rFonts w:cs="CMR10"/>
-        </w:rPr>
-      </w:pPr>
+        <w:t>“Coin”</w:t>
+      </w:r>
     </w:p>
     <w:p>
       <w:pPr>
@@ -3503,166 +3342,64 @@
         <w:rPr>
           <w:rFonts w:asciiTheme="minorEastAsia" w:hAnsiTheme="minorEastAsia" w:cs="CMR10"/>
         </w:rPr>
-        <w:t>A1P4_</w:t>
-      </w:r>
-      <w:r>
+        <w:lastRenderedPageBreak/>
+        <w:t>A1P4_4</w:t>
+      </w:r>
+    </w:p>
+    <w:p>
+      <w:pPr>
+        <w:autoSpaceDE w:val="0"/>
+        <w:autoSpaceDN w:val="0"/>
+        <w:adjustRightInd w:val="0"/>
+        <w:spacing w:after="0" w:line="240" w:lineRule="auto"/>
         <w:rPr>
           <w:rFonts w:asciiTheme="minorEastAsia" w:hAnsiTheme="minorEastAsia" w:cs="CMR10"/>
         </w:rPr>
-        <w:t>3</w:t>
-      </w:r>
-    </w:p>
-    <w:p>
-      <w:pPr>
-        <w:autoSpaceDE w:val="0"/>
-        <w:autoSpaceDN w:val="0"/>
-        <w:adjustRightInd w:val="0"/>
-        <w:spacing w:after="0" w:line="240" w:lineRule="auto"/>
-        <w:rPr>
-          <w:rFonts w:ascii="CMR10" w:eastAsia="CMR10" w:cs="CMR10"/>
-        </w:rPr>
-      </w:pPr>
-      <w:r>
-        <w:rPr>
-          <w:rFonts w:ascii="CMR10" w:eastAsia="CMR10" w:cs="CMR10"/>
-        </w:rPr>
-        <w:t>Number of lemmas:  62255</w:t>
-      </w:r>
-    </w:p>
-    <w:p>
-      <w:pPr>
-        <w:autoSpaceDE w:val="0"/>
-        <w:autoSpaceDN w:val="0"/>
-        <w:adjustRightInd w:val="0"/>
-        <w:spacing w:after="0" w:line="240" w:lineRule="auto"/>
-        <w:rPr>
-          <w:rFonts w:ascii="CMR10" w:eastAsia="CMR10" w:cs="CMR10"/>
-        </w:rPr>
-      </w:pPr>
-      <w:r>
-        <w:rPr>
-          <w:rFonts w:ascii="CMR10" w:eastAsia="CMR10" w:cs="CMR10"/>
-        </w:rPr>
-        <w:t>Number of frequent lemmas:  2568</w:t>
-      </w:r>
-    </w:p>
-    <w:p>
-      <w:pPr>
-        <w:autoSpaceDE w:val="0"/>
-        <w:autoSpaceDN w:val="0"/>
-        <w:adjustRightInd w:val="0"/>
-        <w:spacing w:after="0" w:line="240" w:lineRule="auto"/>
-        <w:rPr>
-          <w:rFonts w:ascii="CMR10" w:eastAsia="CMR10" w:cs="CMR10"/>
-        </w:rPr>
-      </w:pPr>
-      <w:r>
-        <w:rPr>
-          <w:rFonts w:ascii="CMR10" w:eastAsia="CMR10" w:cs="CMR10"/>
-        </w:rPr>
-        <w:t>Top 20 most frequent lemmas:  [('the', 5048), ('of', 3438), ('be', 2283), ('and', 1943), ('in', 1588), ('to', 1379), ('a', 1225), ('for', 531), ('as', 518), ('by', 493), ('he', 483), ('with', 471), ('coin', 427), ('this', 388), ('on', 377), ('his', 368), ('which', 346), ('at', 334), ('it', 332), ('from', 326)]</w:t>
-      </w:r>
-    </w:p>
-    <w:p>
-      <w:pPr>
-        <w:autoSpaceDE w:val="0"/>
-        <w:autoSpaceDN w:val="0"/>
-        <w:adjustRightInd w:val="0"/>
-        <w:spacing w:after="0" w:line="240" w:lineRule="auto"/>
-        <w:rPr>
-          <w:rFonts w:asciiTheme="minorEastAsia" w:hAnsiTheme="minorEastAsia" w:cs="CMR10" w:hint="eastAsia"/>
-        </w:rPr>
-      </w:pPr>
-      <w:r>
+      </w:pPr>
+    </w:p>
+    <w:p>
+      <w:pPr>
+        <w:autoSpaceDE w:val="0"/>
+        <w:autoSpaceDN w:val="0"/>
+        <w:adjustRightInd w:val="0"/>
+        <w:spacing w:after="0" w:line="240" w:lineRule="auto"/>
         <w:rPr>
           <w:rFonts w:asciiTheme="minorEastAsia" w:hAnsiTheme="minorEastAsia" w:cs="CMR10"/>
         </w:rPr>
-        <w:t>“Coin”</w:t>
-      </w:r>
-    </w:p>
-    <w:p>
-      <w:pPr>
-        <w:autoSpaceDE w:val="0"/>
-        <w:autoSpaceDN w:val="0"/>
-        <w:adjustRightInd w:val="0"/>
-        <w:spacing w:after="0" w:line="240" w:lineRule="auto"/>
+      </w:pPr>
+      <w:r>
         <w:rPr>
           <w:rFonts w:asciiTheme="minorEastAsia" w:hAnsiTheme="minorEastAsia" w:cs="CMR10"/>
         </w:rPr>
-      </w:pPr>
-      <w:r>
+        <w:t>Number of training samples:  231480</w:t>
+      </w:r>
+    </w:p>
+    <w:p>
+      <w:pPr>
+        <w:autoSpaceDE w:val="0"/>
+        <w:autoSpaceDN w:val="0"/>
+        <w:adjustRightInd w:val="0"/>
+        <w:spacing w:after="0" w:line="240" w:lineRule="auto"/>
         <w:rPr>
           <w:rFonts w:asciiTheme="minorEastAsia" w:hAnsiTheme="minorEastAsia" w:cs="CMR10"/>
         </w:rPr>
-        <w:t>A1P4_</w:t>
-      </w:r>
-      <w:r>
+      </w:pPr>
+    </w:p>
+    <w:p>
+      <w:pPr>
+        <w:autoSpaceDE w:val="0"/>
+        <w:autoSpaceDN w:val="0"/>
+        <w:adjustRightInd w:val="0"/>
+        <w:spacing w:after="0" w:line="240" w:lineRule="auto"/>
         <w:rPr>
           <w:rFonts w:asciiTheme="minorEastAsia" w:hAnsiTheme="minorEastAsia" w:cs="CMR10"/>
         </w:rPr>
-        <w:t>4</w:t>
-      </w:r>
-    </w:p>
-    <w:p>
-      <w:pPr>
-        <w:autoSpaceDE w:val="0"/>
-        <w:autoSpaceDN w:val="0"/>
-        <w:adjustRightInd w:val="0"/>
-        <w:spacing w:after="0" w:line="240" w:lineRule="auto"/>
+      </w:pPr>
+      <w:r>
         <w:rPr>
           <w:rFonts w:asciiTheme="minorEastAsia" w:hAnsiTheme="minorEastAsia" w:cs="CMR10"/>
         </w:rPr>
-      </w:pPr>
-    </w:p>
-    <w:p>
-      <w:pPr>
-        <w:autoSpaceDE w:val="0"/>
-        <w:autoSpaceDN w:val="0"/>
-        <w:adjustRightInd w:val="0"/>
-        <w:spacing w:after="0" w:line="240" w:lineRule="auto"/>
-        <w:rPr>
-          <w:rFonts w:asciiTheme="minorEastAsia" w:hAnsiTheme="minorEastAsia" w:cs="CMR10"/>
-        </w:rPr>
-      </w:pPr>
-      <w:r>
-        <w:rPr>
-          <w:rFonts w:asciiTheme="minorEastAsia" w:hAnsiTheme="minorEastAsia" w:cs="CMR10"/>
-        </w:rPr>
-        <w:t>Number of training samples:  231480</w:t>
-      </w:r>
-    </w:p>
-    <w:p>
-      <w:pPr>
-        <w:autoSpaceDE w:val="0"/>
-        <w:autoSpaceDN w:val="0"/>
-        <w:adjustRightInd w:val="0"/>
-        <w:spacing w:after="0" w:line="240" w:lineRule="auto"/>
-        <w:rPr>
-          <w:rFonts w:asciiTheme="minorEastAsia" w:hAnsiTheme="minorEastAsia" w:cs="CMR10"/>
-        </w:rPr>
-      </w:pPr>
-    </w:p>
-    <w:p>
-      <w:pPr>
-        <w:autoSpaceDE w:val="0"/>
-        <w:autoSpaceDN w:val="0"/>
-        <w:adjustRightInd w:val="0"/>
-        <w:spacing w:after="0" w:line="240" w:lineRule="auto"/>
-        <w:rPr>
-          <w:rFonts w:asciiTheme="minorEastAsia" w:hAnsiTheme="minorEastAsia" w:cs="CMR10"/>
-        </w:rPr>
-      </w:pPr>
-      <w:r>
-        <w:rPr>
-          <w:rFonts w:asciiTheme="minorEastAsia" w:hAnsiTheme="minorEastAsia" w:cs="CMR10"/>
-        </w:rPr>
-        <w:t>A1P4_</w:t>
-      </w:r>
-      <w:r>
-        <w:rPr>
-          <w:rFonts w:asciiTheme="minorEastAsia" w:hAnsiTheme="minorEastAsia" w:cs="CMR10"/>
-        </w:rPr>
-        <w:t>5</w:t>
+        <w:t>A1P4_5</w:t>
       </w:r>
     </w:p>
     <w:p>
@@ -3809,29 +3546,24 @@
         <w:rPr>
           <w:rFonts w:asciiTheme="minorEastAsia" w:hAnsiTheme="minorEastAsia" w:cs="CMR10"/>
         </w:rPr>
-        <w:t>_</w:t>
-      </w:r>
-      <w:r>
+        <w:t>_8</w:t>
+      </w:r>
+    </w:p>
+    <w:p>
+      <w:pPr>
+        <w:autoSpaceDE w:val="0"/>
+        <w:autoSpaceDN w:val="0"/>
+        <w:adjustRightInd w:val="0"/>
+        <w:spacing w:after="0" w:line="240" w:lineRule="auto"/>
         <w:rPr>
           <w:rFonts w:asciiTheme="minorEastAsia" w:hAnsiTheme="minorEastAsia" w:cs="CMR10"/>
         </w:rPr>
-        <w:t>8</w:t>
-      </w:r>
-    </w:p>
-    <w:p>
-      <w:pPr>
-        <w:autoSpaceDE w:val="0"/>
-        <w:autoSpaceDN w:val="0"/>
-        <w:adjustRightInd w:val="0"/>
-        <w:spacing w:after="0" w:line="240" w:lineRule="auto"/>
-        <w:rPr>
-          <w:rFonts w:asciiTheme="minorEastAsia" w:hAnsiTheme="minorEastAsia" w:cs="CMR10"/>
-        </w:rPr>
-      </w:pPr>
-      <w:r>
-        <w:rPr>
-          <w:noProof/>
-        </w:rPr>
+      </w:pPr>
+      <w:r>
+        <w:rPr>
+          <w:noProof/>
+        </w:rPr>
+        <w:lastRenderedPageBreak/>
         <w:drawing>
           <wp:inline distT="0" distB="0" distL="0" distR="0" wp14:anchorId="2CA00E1D" wp14:editId="021113A6">
             <wp:extent cx="5943600" cy="2922905"/>
@@ -3979,23 +3711,6 @@
           <w:rFonts w:cs="CMR10"/>
         </w:rPr>
         <w:t>Philadelphia – Gutenberg far away</w:t>
-      </w:r>
-    </w:p>
-    <w:p>
-      <w:pPr>
-        <w:autoSpaceDE w:val="0"/>
-        <w:autoSpaceDN w:val="0"/>
-        <w:adjustRightInd w:val="0"/>
-        <w:spacing w:after="0" w:line="240" w:lineRule="auto"/>
-        <w:rPr>
-          <w:rFonts w:cs="CMR10" w:hint="eastAsia"/>
-        </w:rPr>
-      </w:pPr>
-      <w:r>
-        <w:rPr>
-          <w:rFonts w:cs="CMR10"/>
-        </w:rPr>
-        <w:t>sl</w:t>
       </w:r>
     </w:p>
     <w:p>

</xml_diff>